<commit_message>
Added problem, along with folder restructure
</commit_message>
<xml_diff>
--- a/CodeChef/Wordle/Wordle Description.docx
+++ b/CodeChef/Wordle/Wordle Description.docx
@@ -64,7 +64,6 @@
       <w:r>
         <w:t xml:space="preserve"> </w:t>
       </w:r>
-      <w:proofErr w:type="spellStart"/>
       <w:r>
         <w:rPr>
           <w:i/>
@@ -72,7 +71,6 @@
         </w:rPr>
         <w:t>ith</w:t>
       </w:r>
-      <w:proofErr w:type="spellEnd"/>
       <w:r>
         <w:t> index:</w:t>
       </w:r>
@@ -87,7 +85,6 @@
       <w:r>
         <w:t>If the guess at the </w:t>
       </w:r>
-      <w:proofErr w:type="spellStart"/>
       <w:r>
         <w:rPr>
           <w:i/>
@@ -95,11 +92,9 @@
         </w:rPr>
         <w:t>ith</w:t>
       </w:r>
-      <w:proofErr w:type="spellEnd"/>
       <w:r>
         <w:t> index is correct, the </w:t>
       </w:r>
-      <w:proofErr w:type="spellStart"/>
       <w:r>
         <w:rPr>
           <w:i/>
@@ -107,7 +102,6 @@
         </w:rPr>
         <w:t>ith</w:t>
       </w:r>
-      <w:proofErr w:type="spellEnd"/>
       <w:r>
         <w:t> character of </w:t>
       </w:r>
@@ -132,7 +126,6 @@
       <w:r>
         <w:t>If the guess at the </w:t>
       </w:r>
-      <w:proofErr w:type="spellStart"/>
       <w:r>
         <w:rPr>
           <w:i/>
@@ -140,11 +133,9 @@
         </w:rPr>
         <w:t>ith</w:t>
       </w:r>
-      <w:proofErr w:type="spellEnd"/>
       <w:r>
         <w:t> index is wrong, the </w:t>
       </w:r>
-      <w:proofErr w:type="spellStart"/>
       <w:r>
         <w:rPr>
           <w:i/>
@@ -152,7 +143,6 @@
         </w:rPr>
         <w:t>ith</w:t>
       </w:r>
-      <w:proofErr w:type="spellEnd"/>
       <w:r>
         <w:t> character of </w:t>
       </w:r>
@@ -323,31 +313,7 @@
     </w:p>
     <w:p>
       <w:r>
-        <w:t>You may print each character of the string in uppercase or lowercase (for example, the strings </w:t>
-      </w:r>
-      <w:proofErr w:type="spellStart"/>
-      <w:r>
-        <w:t>BgBgBBgBgB</w:t>
-      </w:r>
-      <w:proofErr w:type="spellEnd"/>
-      <w:r>
-        <w:t>, BGBGBBGBGB, </w:t>
-      </w:r>
-      <w:proofErr w:type="spellStart"/>
-      <w:r>
-        <w:t>bgbGBbgbGB</w:t>
-      </w:r>
-      <w:proofErr w:type="spellEnd"/>
-      <w:r>
-        <w:t> and </w:t>
-      </w:r>
-      <w:proofErr w:type="spellStart"/>
-      <w:r>
-        <w:t>bgbgbbgbgb</w:t>
-      </w:r>
-      <w:proofErr w:type="spellEnd"/>
-      <w:r>
-        <w:t> will all be treated as identical).</w:t>
+        <w:t>You may print each character of the string in uppercase or lowercase (for example, the strings BgBgBBgBgB, BGBGBBGBGB, bgbGBbgbGB and bgbgbbgbgb will all be treated as identical).</w:t>
       </w:r>
     </w:p>
     <w:p>
@@ -445,7 +411,6 @@
           <w:numId w:val="3"/>
         </w:numPr>
       </w:pPr>
-      <w:proofErr w:type="gramStart"/>
       <w:r>
         <w:rPr>
           <w:i/>
@@ -463,17 +428,8 @@
         </w:rPr>
         <w:t>T</w:t>
       </w:r>
-      <w:proofErr w:type="gramEnd"/>
-      <w:r>
-        <w:t xml:space="preserve"> contain uppercase </w:t>
-      </w:r>
-      <w:proofErr w:type="spellStart"/>
-      <w:r>
-        <w:t>english</w:t>
-      </w:r>
-      <w:proofErr w:type="spellEnd"/>
-      <w:r>
-        <w:t xml:space="preserve"> alphabets only.</w:t>
+      <w:r>
+        <w:t> contain uppercase english alphabets only.</w:t>
       </w:r>
     </w:p>
     <w:p>
@@ -492,49 +448,65 @@
       </w:r>
     </w:p>
     <w:p>
-      <w:r>
+      <w:pPr>
+        <w:rPr>
+          <w:u w:val="single"/>
+        </w:rPr>
+      </w:pPr>
+      <w:r>
+        <w:rPr>
+          <w:u w:val="single"/>
+        </w:rPr>
         <w:t>Input</w:t>
       </w:r>
     </w:p>
     <w:p>
       <w:r>
+        <w:t>3</w:t>
+      </w:r>
+    </w:p>
+    <w:p>
+      <w:r>
+        <w:t>ABCDE</w:t>
+      </w:r>
+    </w:p>
+    <w:p>
+      <w:r>
+        <w:t>EDCBA</w:t>
+      </w:r>
+    </w:p>
+    <w:p>
+      <w:r>
+        <w:t>ROUND</w:t>
+      </w:r>
+    </w:p>
+    <w:p>
+      <w:r>
+        <w:t>RINGS</w:t>
+      </w:r>
+    </w:p>
+    <w:p>
+      <w:r>
+        <w:t>START</w:t>
+      </w:r>
+    </w:p>
+    <w:p>
+      <w:r>
+        <w:t>STUNT</w:t>
+      </w:r>
+    </w:p>
+    <w:p>
+      <w:pPr>
+        <w:rPr>
+          <w:u w:val="single"/>
+        </w:rPr>
+      </w:pPr>
+      <w:r>
+        <w:rPr>
+          <w:u w:val="single"/>
+        </w:rPr>
+        <w:lastRenderedPageBreak/>
         <w:t>Output</w:t>
-      </w:r>
-    </w:p>
-    <w:p>
-      <w:r>
-        <w:t>3</w:t>
-      </w:r>
-    </w:p>
-    <w:p>
-      <w:r>
-        <w:t>ABCDE</w:t>
-      </w:r>
-    </w:p>
-    <w:p>
-      <w:r>
-        <w:t>EDCBA</w:t>
-      </w:r>
-    </w:p>
-    <w:p>
-      <w:r>
-        <w:t>ROUND</w:t>
-      </w:r>
-    </w:p>
-    <w:p>
-      <w:r>
-        <w:t>RINGS</w:t>
-      </w:r>
-    </w:p>
-    <w:p>
-      <w:r>
-        <w:t>START</w:t>
-      </w:r>
-    </w:p>
-    <w:p>
-      <w:r>
-        <w:lastRenderedPageBreak/>
-        <w:t>STUNT</w:t>
       </w:r>
     </w:p>
     <w:p>
@@ -573,7 +545,7 @@
           <w:b/>
           <w:bCs/>
         </w:rPr>
-        <w:t>Test Case 11:</w:t>
+        <w:t>Test Case 1:</w:t>
       </w:r>
       <w:r>
         <w:t> Given string </w:t>
@@ -619,7 +591,6 @@
       <w:r>
         <w:t>Comparing the first indices, A≠EA=E, thus, </w:t>
       </w:r>
-      <w:proofErr w:type="gramStart"/>
       <w:r>
         <w:rPr>
           <w:i/>
@@ -628,11 +599,7 @@
         <w:t>M</w:t>
       </w:r>
       <w:r>
-        <w:t>[</w:t>
-      </w:r>
-      <w:proofErr w:type="gramEnd"/>
-      <w:r>
-        <w:t>1]=B.</w:t>
+        <w:t>[1]=B.</w:t>
       </w:r>
     </w:p>
     <w:p>
@@ -645,7 +612,6 @@
       <w:r>
         <w:t>Comparing the second indices, B≠D, thus, </w:t>
       </w:r>
-      <w:proofErr w:type="gramStart"/>
       <w:r>
         <w:rPr>
           <w:i/>
@@ -654,11 +620,7 @@
         <w:t>M</w:t>
       </w:r>
       <w:r>
-        <w:t>[</w:t>
-      </w:r>
-      <w:proofErr w:type="gramEnd"/>
-      <w:r>
-        <w:t>2]=B.</w:t>
+        <w:t>[2]=B.</w:t>
       </w:r>
     </w:p>
     <w:p>
@@ -671,7 +633,6 @@
       <w:r>
         <w:t>Comparing the third indices, C=C, thus, </w:t>
       </w:r>
-      <w:proofErr w:type="gramStart"/>
       <w:r>
         <w:rPr>
           <w:i/>
@@ -680,11 +641,7 @@
         <w:t>M</w:t>
       </w:r>
       <w:r>
-        <w:t>[</w:t>
-      </w:r>
-      <w:proofErr w:type="gramEnd"/>
-      <w:r>
-        <w:t>3]=G.</w:t>
+        <w:t>[3]=G.</w:t>
       </w:r>
     </w:p>
     <w:p>
@@ -697,7 +654,6 @@
       <w:r>
         <w:t>Comparing the fourth indices, D≠B, thus, </w:t>
       </w:r>
-      <w:proofErr w:type="gramStart"/>
       <w:r>
         <w:rPr>
           <w:i/>
@@ -706,11 +662,7 @@
         <w:t>M</w:t>
       </w:r>
       <w:r>
-        <w:t>[</w:t>
-      </w:r>
-      <w:proofErr w:type="gramEnd"/>
-      <w:r>
-        <w:t>4]=B.</w:t>
+        <w:t>[4]=B.</w:t>
       </w:r>
     </w:p>
     <w:p>
@@ -723,7 +675,6 @@
       <w:r>
         <w:t>Comparing the fifth indices, E≠A, thus, </w:t>
       </w:r>
-      <w:proofErr w:type="gramStart"/>
       <w:r>
         <w:rPr>
           <w:i/>
@@ -732,11 +683,7 @@
         <w:t>M</w:t>
       </w:r>
       <w:r>
-        <w:t>[</w:t>
-      </w:r>
-      <w:proofErr w:type="gramEnd"/>
-      <w:r>
-        <w:t>5]=B.</w:t>
+        <w:t>[5]=B.</w:t>
       </w:r>
       <w:r>
         <w:br/>
@@ -762,7 +709,7 @@
           <w:b/>
           <w:bCs/>
         </w:rPr>
-        <w:t>Test Case 22:</w:t>
+        <w:t>Test Case 2:</w:t>
       </w:r>
       <w:r>
         <w:t> Given string </w:t>
@@ -808,7 +755,6 @@
       <w:r>
         <w:t>Comparing the first indices, R=R, thus, </w:t>
       </w:r>
-      <w:proofErr w:type="gramStart"/>
       <w:r>
         <w:rPr>
           <w:i/>
@@ -817,11 +763,7 @@
         <w:t>M</w:t>
       </w:r>
       <w:r>
-        <w:t>[</w:t>
-      </w:r>
-      <w:proofErr w:type="gramEnd"/>
-      <w:r>
-        <w:t>1]=G.</w:t>
+        <w:t>[1]=G.</w:t>
       </w:r>
     </w:p>
     <w:p>
@@ -834,7 +776,6 @@
       <w:r>
         <w:t>Comparing the second indices, O≠I, thus, </w:t>
       </w:r>
-      <w:proofErr w:type="gramStart"/>
       <w:r>
         <w:rPr>
           <w:i/>
@@ -843,11 +784,7 @@
         <w:t>M</w:t>
       </w:r>
       <w:r>
-        <w:t>[</w:t>
-      </w:r>
-      <w:proofErr w:type="gramEnd"/>
-      <w:r>
-        <w:t>2]=B.</w:t>
+        <w:t>[2]=B.</w:t>
       </w:r>
     </w:p>
     <w:p>
@@ -860,7 +797,6 @@
       <w:r>
         <w:t>Comparing the third indices, U≠N, thus, </w:t>
       </w:r>
-      <w:proofErr w:type="gramStart"/>
       <w:r>
         <w:rPr>
           <w:i/>
@@ -869,11 +805,7 @@
         <w:t>M</w:t>
       </w:r>
       <w:r>
-        <w:t>[</w:t>
-      </w:r>
-      <w:proofErr w:type="gramEnd"/>
-      <w:r>
-        <w:t>3]=B.</w:t>
+        <w:t>[3]=B.</w:t>
       </w:r>
     </w:p>
     <w:p>
@@ -886,7 +818,6 @@
       <w:r>
         <w:t>Comparing the fourth indices, N≠G, thus, </w:t>
       </w:r>
-      <w:proofErr w:type="gramStart"/>
       <w:r>
         <w:rPr>
           <w:i/>
@@ -895,11 +826,7 @@
         <w:t>M</w:t>
       </w:r>
       <w:r>
-        <w:t>[</w:t>
-      </w:r>
-      <w:proofErr w:type="gramEnd"/>
-      <w:r>
-        <w:t>4]=B.</w:t>
+        <w:t>[4]=B.</w:t>
       </w:r>
     </w:p>
     <w:p>
@@ -912,7 +839,6 @@
       <w:r>
         <w:t>Comparing the fifth indices, D≠S, thus, </w:t>
       </w:r>
-      <w:proofErr w:type="gramStart"/>
       <w:r>
         <w:rPr>
           <w:i/>
@@ -921,11 +847,7 @@
         <w:t>M</w:t>
       </w:r>
       <w:r>
-        <w:t>[</w:t>
-      </w:r>
-      <w:proofErr w:type="gramEnd"/>
-      <w:r>
-        <w:t>5]=B.</w:t>
+        <w:t>[5]=B.</w:t>
       </w:r>
       <w:r>
         <w:br/>
@@ -2189,6 +2111,7 @@
   <w:style w:type="character" w:default="1" w:styleId="DefaultParagraphFont">
     <w:name w:val="Default Paragraph Font"/>
     <w:uiPriority w:val="1"/>
+    <w:semiHidden/>
     <w:unhideWhenUsed/>
   </w:style>
   <w:style w:type="table" w:default="1" w:styleId="TableNormal">

</xml_diff>